<commit_message>
Correct a few typos in the IDCC20 abstract draft.
</commit_message>
<xml_diff>
--- a/PaperDraft/AltmanLandauIDCC20Abstract.docx
+++ b/PaperDraft/AltmanLandauIDCC20Abstract.docx
@@ -199,12 +199,12 @@
               <wp:inline distB="0" distT="0" distL="0" distR="0">
                 <wp:extent cx="2383155" cy="417764"/>
                 <wp:effectExtent b="0" l="0" r="0" t="0"/>
-                <wp:docPr id="2" name="image5.png"/>
+                <wp:docPr id="2" name="image4.png"/>
                 <a:graphic>
                   <a:graphicData uri="http://schemas.openxmlformats.org/drawingml/2006/picture">
                     <pic:pic>
                       <pic:nvPicPr>
-                        <pic:cNvPr id="0" name="image5.png"/>
+                        <pic:cNvPr id="0" name="image4.png"/>
                         <pic:cNvPicPr preferRelativeResize="0"/>
                       </pic:nvPicPr>
                       <pic:blipFill>
@@ -462,7 +462,7 @@
           <w:szCs w:val="20"/>
           <w:rtl w:val="0"/>
         </w:rPr>
-        <w:t xml:space="preserve">This article addresses the problem of formulating operational preservation policies that ensure bit-level information integrity over long periods, and in the presence of a diverse range of real-world technical, legal, organizational, and economic threats. We employ a systematic, quantitative prediction framework,  combines formal modeling, discrete-event-based simulation, hierarchical modeling, and sensitivity analysis.</w:t>
+        <w:t xml:space="preserve">This article addresses the problem of formulating operational preservation policies that ensure bit-level information integrity over long periods, and in the presence of a diverse range of real-world technical, legal, organizational, and economic threats. We employ a systematic, quantitative prediction framework that combines formal modeling, discrete-event-based simulation, hierarchical modeling, and sensitivity analysis.</w:t>
       </w:r>
     </w:p>
     <w:p>
@@ -494,7 +494,7 @@
           <w:szCs w:val="20"/>
           <w:rtl w:val="0"/>
         </w:rPr>
-        <w:t xml:space="preserve">. Specifically, the framework formally defines an objective function for preservation that maps a set of preservation policies and a risk profile to a set of preservation costs, and an expected collection loss distribution. In this framework, a curator’s objection is to select optimal policies that minimize expected loss subject to their budget constraint. To estimate preservation loss under different policy conditions optimal policies we develop a statistical hierarchical risk model -- that integrated threats at four levels: the (abstracted) storage hardware; the physical environment; the curating institution; and the global (legal, economic and policy) environment. We then employ a general discrete event-based simulation framework to evaluate the results (loss and cost) of employing varying preservation strategies under specific parameterization of risks.</w:t>
+        <w:t xml:space="preserve">Specifically, the framework formally defines an objective function for preservation that maps a set of preservation policies and a risk profile to a set of preservation costs, and an expected collection loss distribution. In this framework, a curator’s objective is to select optimal policies that minimize expected loss subject to their budget constraint. To estimate preservation loss under different policy conditions optimal policies, we develop a statistical hierarchical risk model -- that integrated threats at four levels: the (abstracted) storage hardware; the physical environment; the curating institution; and the global (legal, economic and policy) environment. We then employ a general discrete event-based simulation framework to evaluate the results (loss and cost) of employing varying preservation strategies under specific parameterization of risks.</w:t>
       </w:r>
     </w:p>
     <w:p>
@@ -526,7 +526,7 @@
           <w:szCs w:val="20"/>
           <w:rtl w:val="0"/>
         </w:rPr>
-        <w:t xml:space="preserve">The framework offers flexibility for the modeling of a wide range of preservation policies and threats. Since this framework is Open Source, and easily deployed in a cloud computing environment -- it can be used to produce analysis based on independent estimates of scenario-specific costs, reliability, and risks.  An analysis, based on hundreds of thousands of simulations using this framework, yields the following results. </w:t>
+        <w:t xml:space="preserve">The framework offers flexibility for the modeling of a wide range of preservation policies and threats. Since this framework is Open Source, and easily deployed in a cloud computing environment, it can be used to produce analysis based on independent estimates of scenario-specific costs, reliability, and risks.  An analysis, based on hundreds of thousands of simulations using this framework, yields the following results. </w:t>
       </w:r>
     </w:p>
     <w:p>
@@ -555,7 +555,7 @@
           <w:szCs w:val="20"/>
           <w:rtl w:val="0"/>
         </w:rPr>
-        <w:t xml:space="preserve">Furthermore, by using a sensitivity analysis, to summarize the results of hundreds of thousands of simulations using this framework, we identify a number of robust and broadly applicable operational preservation policies. This analysis provides additional confirmation for the efficacy of some accepted preservation practices (such as diversifying replicas); provides novel insights into specific preservation tactics (e.g. systematic fixity checking is far more effective than random sampling), and provides evidence that contradicts receive wisdom (e.g. the widespread use of compression strongly reduces risks and costs, when optimally integrated with other strategies.).</w:t>
+        <w:t xml:space="preserve">Furthermore, by using a sensitivity analysis, to summarize the results of hundreds of thousands of simulations using this framework, we identify a number of robust and broadly applicable operational preservation policies. This analysis provides additional confirmation for the efficacy of some accepted preservation practices (such as diversifying replicas); provides novel insights into specific preservation tactics (e.g. we find that systematic fixity checking is far more effective than random sampling), and provides evidence that contradicts received wisdom (e.g. we find that the widespread use of compression strongly reduces risks and costs, when optimally integrated with other strategies.).</w:t>
       </w:r>
       <w:r>
         <w:rPr>
@@ -874,7 +874,7 @@
           <w:rtl w:val="0"/>
         </w:rPr>
         <w:tab/>
-        <w:t xml:space="preserve">A Hiearchical Typology of Preservation Threats</w:t>
+        <w:t xml:space="preserve">A Hierarchical Typology of Preservation Threats</w:t>
       </w:r>
     </w:p>
     <w:tbl>
@@ -2325,7 +2325,7 @@
                 <w:rFonts w:ascii="Cambria" w:cs="Cambria" w:eastAsia="Cambria" w:hAnsi="Cambria"/>
                 <w:rtl w:val="0"/>
               </w:rPr>
-              <w:t xml:space="preserve">Curatorl Error</w:t>
+              <w:t xml:space="preserve">Curator Error</w:t>
             </w:r>
           </w:p>
         </w:tc>
@@ -2589,12 +2589,12 @@
           <wp:inline distB="19050" distT="19050" distL="19050" distR="19050">
             <wp:extent cx="3774426" cy="2830826"/>
             <wp:effectExtent b="0" l="0" r="0" t="0"/>
-            <wp:docPr id="6" name="image4.png"/>
+            <wp:docPr id="6" name="image5.png"/>
             <a:graphic>
               <a:graphicData uri="http://schemas.openxmlformats.org/drawingml/2006/picture">
                 <pic:pic>
                   <pic:nvPicPr>
-                    <pic:cNvPr id="0" name="image4.png"/>
+                    <pic:cNvPr id="0" name="image5.png"/>
                     <pic:cNvPicPr preferRelativeResize="0"/>
                   </pic:nvPicPr>
                   <pic:blipFill>
@@ -2807,7 +2807,7 @@
           <w:rFonts w:ascii="Cambria" w:cs="Cambria" w:eastAsia="Cambria" w:hAnsi="Cambria"/>
           <w:rtl w:val="0"/>
         </w:rPr>
-        <w:t xml:space="preserve">Multiple copies. In most conditions 5-7. Systematic audition -- sample without replacement; higher-frequency -- x times yearly.</w:t>
+        <w:t xml:space="preserve">Multiple copies. In most conditions 5-7. Systematic auditing -- sample without replacement; higher-frequency -- x times yearly.</w:t>
       </w:r>
     </w:p>
     <w:p>
@@ -2873,7 +2873,7 @@
           <w:rFonts w:ascii="Cambria" w:cs="Cambria" w:eastAsia="Cambria" w:hAnsi="Cambria"/>
           <w:rtl w:val="0"/>
         </w:rPr>
-        <w:t xml:space="preserve">Use compression -- with a well-documeted oSS implemented</w:t>
+        <w:t xml:space="preserve">Use compression -- with a well-documented oSS implemented</w:t>
       </w:r>
     </w:p>
     <w:p>
@@ -2972,7 +2972,7 @@
           <w:rFonts w:ascii="Cambria" w:cs="Cambria" w:eastAsia="Cambria" w:hAnsi="Cambria"/>
           <w:rtl w:val="0"/>
         </w:rPr>
-        <w:t xml:space="preserve">Community, Vendors, an d Research Recommendations</w:t>
+        <w:t xml:space="preserve">Community, Vendors, and Research Recommendations</w:t>
       </w:r>
     </w:p>
     <w:p>

</xml_diff>